<commit_message>
Checkout Page problem solve
</commit_message>
<xml_diff>
--- a/Documentation.docx
+++ b/Documentation.docx
@@ -803,44 +803,443 @@
     </w:p>
     <w:p>
       <w:pPr>
-        <w:ind w:left="0" w:firstLine="0"/>
-        <w:jc w:val="both"/>
-        <w:rPr>
-          <w:rFonts w:asciiTheme="majorBidi" w:hAnsiTheme="majorBidi" w:cstheme="majorBidi"/>
-          <w:sz w:val="24"/>
-          <w:szCs w:val="24"/>
-        </w:rPr>
-      </w:pPr>
-      <w:r>
-        <w:rPr>
-          <w:rFonts w:asciiTheme="majorBidi" w:hAnsiTheme="majorBidi" w:cstheme="majorBidi"/>
-          <w:sz w:val="24"/>
-          <w:szCs w:val="24"/>
-        </w:rPr>
-        <w:t>We would like to express our deepest gratitude to our supervisor, Dr. Uzma Jamil, for her invaluable guidance and support throughout this project. We also extend our thanks to our families and friends for their continuous encouragement and understanding. Special thanks to the faculty and staff of the Department of Computer Science at Government College University Faisalabad for providing the resources and environment necessary for the completion of this project.</w:t>
-      </w:r>
-    </w:p>
-    <w:p>
-      <w:pPr>
-        <w:ind w:left="0" w:firstLine="0"/>
-        <w:jc w:val="both"/>
-        <w:rPr>
-          <w:rFonts w:asciiTheme="majorBidi" w:hAnsiTheme="majorBidi" w:cstheme="majorBidi"/>
-          <w:sz w:val="24"/>
-          <w:szCs w:val="24"/>
-        </w:rPr>
-      </w:pPr>
-    </w:p>
-    <w:p>
-      <w:pPr>
-        <w:ind w:left="0" w:firstLine="0"/>
-        <w:jc w:val="both"/>
-        <w:rPr>
-          <w:rFonts w:asciiTheme="majorBidi" w:hAnsiTheme="majorBidi" w:cstheme="majorBidi"/>
-          <w:sz w:val="24"/>
-          <w:szCs w:val="24"/>
-        </w:rPr>
-      </w:pPr>
+        <w:spacing w:line="276" w:lineRule="auto"/>
+        <w:ind w:left="0" w:firstLine="0"/>
+        <w:jc w:val="both"/>
+        <w:rPr>
+          <w:rFonts w:asciiTheme="majorBidi" w:hAnsiTheme="majorBidi" w:cstheme="majorBidi"/>
+          <w:sz w:val="24"/>
+          <w:szCs w:val="24"/>
+        </w:rPr>
+      </w:pPr>
+      <w:r>
+        <w:rPr>
+          <w:rFonts w:asciiTheme="majorBidi" w:hAnsiTheme="majorBidi" w:cstheme="majorBidi"/>
+          <w:sz w:val="24"/>
+          <w:szCs w:val="24"/>
+        </w:rPr>
+        <w:t xml:space="preserve">All praise to ALMIGHTY ALLAH, the most merciful and the most compassionate and his </w:t>
+      </w:r>
+    </w:p>
+    <w:p>
+      <w:pPr>
+        <w:spacing w:line="276" w:lineRule="auto"/>
+        <w:ind w:left="0" w:firstLine="0"/>
+        <w:jc w:val="both"/>
+        <w:rPr>
+          <w:rFonts w:asciiTheme="majorBidi" w:hAnsiTheme="majorBidi" w:cstheme="majorBidi"/>
+          <w:sz w:val="24"/>
+          <w:szCs w:val="24"/>
+        </w:rPr>
+      </w:pPr>
+      <w:r>
+        <w:rPr>
+          <w:rFonts w:asciiTheme="majorBidi" w:hAnsiTheme="majorBidi" w:cstheme="majorBidi"/>
+          <w:sz w:val="24"/>
+          <w:szCs w:val="24"/>
+        </w:rPr>
+        <w:t xml:space="preserve">Holy Prophet MUHAMMAD (Peace Be Upon Him) the most perfect and exalted among, </w:t>
+      </w:r>
+    </w:p>
+    <w:p>
+      <w:pPr>
+        <w:spacing w:line="276" w:lineRule="auto"/>
+        <w:ind w:left="0" w:firstLine="0"/>
+        <w:jc w:val="both"/>
+        <w:rPr>
+          <w:rFonts w:asciiTheme="majorBidi" w:hAnsiTheme="majorBidi" w:cstheme="majorBidi"/>
+          <w:sz w:val="24"/>
+          <w:szCs w:val="24"/>
+        </w:rPr>
+      </w:pPr>
+      <w:r>
+        <w:rPr>
+          <w:rFonts w:asciiTheme="majorBidi" w:hAnsiTheme="majorBidi" w:cstheme="majorBidi"/>
+          <w:sz w:val="24"/>
+          <w:szCs w:val="24"/>
+        </w:rPr>
+        <w:t>who is, Forever the torch of guidance and knowledge for the humanity as a whole.</w:t>
+      </w:r>
+    </w:p>
+    <w:p>
+      <w:pPr>
+        <w:spacing w:line="276" w:lineRule="auto"/>
+        <w:ind w:left="0" w:firstLine="0"/>
+        <w:jc w:val="both"/>
+        <w:rPr>
+          <w:rFonts w:asciiTheme="majorBidi" w:hAnsiTheme="majorBidi" w:cstheme="majorBidi"/>
+          <w:sz w:val="24"/>
+          <w:szCs w:val="24"/>
+        </w:rPr>
+      </w:pPr>
+      <w:r>
+        <w:rPr>
+          <w:rFonts w:asciiTheme="majorBidi" w:hAnsiTheme="majorBidi" w:cstheme="majorBidi"/>
+          <w:sz w:val="24"/>
+          <w:szCs w:val="24"/>
+        </w:rPr>
+        <w:t xml:space="preserve">we would like to express our deepest gratitude to all those who provided us the possibility to </w:t>
+      </w:r>
+    </w:p>
+    <w:p>
+      <w:pPr>
+        <w:spacing w:line="276" w:lineRule="auto"/>
+        <w:ind w:left="0" w:firstLine="0"/>
+        <w:jc w:val="both"/>
+        <w:rPr>
+          <w:rFonts w:asciiTheme="majorBidi" w:hAnsiTheme="majorBidi" w:cstheme="majorBidi"/>
+          <w:sz w:val="24"/>
+          <w:szCs w:val="24"/>
+        </w:rPr>
+      </w:pPr>
+      <w:r>
+        <w:rPr>
+          <w:rFonts w:asciiTheme="majorBidi" w:hAnsiTheme="majorBidi" w:cstheme="majorBidi"/>
+          <w:sz w:val="24"/>
+          <w:szCs w:val="24"/>
+        </w:rPr>
+        <w:t>complete this project.</w:t>
+      </w:r>
+    </w:p>
+    <w:p>
+      <w:pPr>
+        <w:spacing w:line="276" w:lineRule="auto"/>
+        <w:ind w:left="0" w:firstLine="0"/>
+        <w:jc w:val="both"/>
+        <w:rPr>
+          <w:rFonts w:asciiTheme="majorBidi" w:hAnsiTheme="majorBidi" w:cstheme="majorBidi"/>
+          <w:sz w:val="24"/>
+          <w:szCs w:val="24"/>
+        </w:rPr>
+      </w:pPr>
+    </w:p>
+    <w:p>
+      <w:pPr>
+        <w:spacing w:line="276" w:lineRule="auto"/>
+        <w:ind w:left="0" w:firstLine="0"/>
+        <w:jc w:val="both"/>
+        <w:rPr>
+          <w:rFonts w:asciiTheme="majorBidi" w:hAnsiTheme="majorBidi" w:cstheme="majorBidi"/>
+          <w:sz w:val="24"/>
+          <w:szCs w:val="24"/>
+        </w:rPr>
+      </w:pPr>
+      <w:r>
+        <w:rPr>
+          <w:rFonts w:asciiTheme="majorBidi" w:hAnsiTheme="majorBidi" w:cstheme="majorBidi"/>
+          <w:sz w:val="24"/>
+          <w:szCs w:val="24"/>
+        </w:rPr>
+        <w:t xml:space="preserve">First and foremost, we wish to thank our project supervisor, Dr. Uzma Jamil for her invaluable </w:t>
+      </w:r>
+    </w:p>
+    <w:p>
+      <w:pPr>
+        <w:spacing w:line="276" w:lineRule="auto"/>
+        <w:ind w:left="0" w:firstLine="0"/>
+        <w:jc w:val="both"/>
+        <w:rPr>
+          <w:rFonts w:asciiTheme="majorBidi" w:hAnsiTheme="majorBidi" w:cstheme="majorBidi"/>
+          <w:sz w:val="24"/>
+          <w:szCs w:val="24"/>
+        </w:rPr>
+      </w:pPr>
+      <w:r>
+        <w:rPr>
+          <w:rFonts w:asciiTheme="majorBidi" w:hAnsiTheme="majorBidi" w:cstheme="majorBidi"/>
+          <w:sz w:val="24"/>
+          <w:szCs w:val="24"/>
+        </w:rPr>
+        <w:t xml:space="preserve">guidance, support, and encouragement throughout the course of this project. Her insightful </w:t>
+      </w:r>
+    </w:p>
+    <w:p>
+      <w:pPr>
+        <w:spacing w:line="276" w:lineRule="auto"/>
+        <w:ind w:left="0" w:firstLine="0"/>
+        <w:jc w:val="both"/>
+        <w:rPr>
+          <w:rFonts w:asciiTheme="majorBidi" w:hAnsiTheme="majorBidi" w:cstheme="majorBidi"/>
+          <w:sz w:val="24"/>
+          <w:szCs w:val="24"/>
+        </w:rPr>
+      </w:pPr>
+      <w:r>
+        <w:rPr>
+          <w:rFonts w:asciiTheme="majorBidi" w:hAnsiTheme="majorBidi" w:cstheme="majorBidi"/>
+          <w:sz w:val="24"/>
+          <w:szCs w:val="24"/>
+        </w:rPr>
+        <w:t>feedback and constant motivation were instrumental in the successful completion of this work.</w:t>
+      </w:r>
+    </w:p>
+    <w:p>
+      <w:pPr>
+        <w:spacing w:line="276" w:lineRule="auto"/>
+        <w:ind w:left="0" w:firstLine="0"/>
+        <w:jc w:val="both"/>
+        <w:rPr>
+          <w:rFonts w:asciiTheme="majorBidi" w:hAnsiTheme="majorBidi" w:cstheme="majorBidi"/>
+          <w:sz w:val="24"/>
+          <w:szCs w:val="24"/>
+        </w:rPr>
+      </w:pPr>
+      <w:r>
+        <w:rPr>
+          <w:rFonts w:asciiTheme="majorBidi" w:hAnsiTheme="majorBidi" w:cstheme="majorBidi"/>
+          <w:sz w:val="24"/>
+          <w:szCs w:val="24"/>
+        </w:rPr>
+        <w:t xml:space="preserve">We also profoundly grateful to the Government College University of Faisalabad for providing </w:t>
+      </w:r>
+    </w:p>
+    <w:p>
+      <w:pPr>
+        <w:spacing w:line="276" w:lineRule="auto"/>
+        <w:ind w:left="0" w:firstLine="0"/>
+        <w:jc w:val="both"/>
+        <w:rPr>
+          <w:rFonts w:asciiTheme="majorBidi" w:hAnsiTheme="majorBidi" w:cstheme="majorBidi"/>
+          <w:sz w:val="24"/>
+          <w:szCs w:val="24"/>
+        </w:rPr>
+      </w:pPr>
+      <w:r>
+        <w:rPr>
+          <w:rFonts w:asciiTheme="majorBidi" w:hAnsiTheme="majorBidi" w:cstheme="majorBidi"/>
+          <w:sz w:val="24"/>
+          <w:szCs w:val="24"/>
+        </w:rPr>
+        <w:t>us with the resources and a conducive learning environment.</w:t>
+      </w:r>
+    </w:p>
+    <w:p>
+      <w:pPr>
+        <w:spacing w:line="276" w:lineRule="auto"/>
+        <w:ind w:left="0" w:firstLine="0"/>
+        <w:jc w:val="both"/>
+        <w:rPr>
+          <w:rFonts w:asciiTheme="majorBidi" w:hAnsiTheme="majorBidi" w:cstheme="majorBidi"/>
+          <w:sz w:val="24"/>
+          <w:szCs w:val="24"/>
+        </w:rPr>
+      </w:pPr>
+    </w:p>
+    <w:p>
+      <w:pPr>
+        <w:spacing w:line="276" w:lineRule="auto"/>
+        <w:ind w:left="0" w:firstLine="0"/>
+        <w:jc w:val="both"/>
+        <w:rPr>
+          <w:rFonts w:asciiTheme="majorBidi" w:hAnsiTheme="majorBidi" w:cstheme="majorBidi"/>
+          <w:sz w:val="24"/>
+          <w:szCs w:val="24"/>
+        </w:rPr>
+      </w:pPr>
+      <w:r>
+        <w:rPr>
+          <w:rFonts w:asciiTheme="majorBidi" w:hAnsiTheme="majorBidi" w:cstheme="majorBidi"/>
+          <w:sz w:val="24"/>
+          <w:szCs w:val="24"/>
+        </w:rPr>
+        <w:t xml:space="preserve">Special thanks to our family and friends, whose unwavering support and encouragement kept </w:t>
+      </w:r>
+    </w:p>
+    <w:p>
+      <w:pPr>
+        <w:spacing w:line="276" w:lineRule="auto"/>
+        <w:ind w:left="0" w:firstLine="0"/>
+        <w:jc w:val="both"/>
+        <w:rPr>
+          <w:rFonts w:asciiTheme="majorBidi" w:hAnsiTheme="majorBidi" w:cstheme="majorBidi"/>
+          <w:sz w:val="24"/>
+          <w:szCs w:val="24"/>
+        </w:rPr>
+      </w:pPr>
+      <w:r>
+        <w:rPr>
+          <w:rFonts w:asciiTheme="majorBidi" w:hAnsiTheme="majorBidi" w:cstheme="majorBidi"/>
+          <w:sz w:val="24"/>
+          <w:szCs w:val="24"/>
+        </w:rPr>
+        <w:t xml:space="preserve">us focused and determined. Their patience and understanding were crucial during the </w:t>
+      </w:r>
+    </w:p>
+    <w:p>
+      <w:pPr>
+        <w:spacing w:line="276" w:lineRule="auto"/>
+        <w:ind w:left="0" w:firstLine="0"/>
+        <w:jc w:val="both"/>
+        <w:rPr>
+          <w:rFonts w:asciiTheme="majorBidi" w:hAnsiTheme="majorBidi" w:cstheme="majorBidi"/>
+          <w:sz w:val="24"/>
+          <w:szCs w:val="24"/>
+        </w:rPr>
+      </w:pPr>
+      <w:r>
+        <w:rPr>
+          <w:rFonts w:asciiTheme="majorBidi" w:hAnsiTheme="majorBidi" w:cstheme="majorBidi"/>
+          <w:sz w:val="24"/>
+          <w:szCs w:val="24"/>
+        </w:rPr>
+        <w:t>challenging phases of this project.</w:t>
+      </w:r>
+    </w:p>
+    <w:p>
+      <w:pPr>
+        <w:spacing w:line="276" w:lineRule="auto"/>
+        <w:ind w:left="0" w:firstLine="0"/>
+        <w:jc w:val="both"/>
+        <w:rPr>
+          <w:rFonts w:asciiTheme="majorBidi" w:hAnsiTheme="majorBidi" w:cstheme="majorBidi"/>
+          <w:sz w:val="24"/>
+          <w:szCs w:val="24"/>
+        </w:rPr>
+      </w:pPr>
+    </w:p>
+    <w:p>
+      <w:pPr>
+        <w:spacing w:line="276" w:lineRule="auto"/>
+        <w:ind w:left="0" w:firstLine="0"/>
+        <w:jc w:val="both"/>
+        <w:rPr>
+          <w:rFonts w:asciiTheme="majorBidi" w:hAnsiTheme="majorBidi" w:cstheme="majorBidi"/>
+          <w:sz w:val="24"/>
+          <w:szCs w:val="24"/>
+        </w:rPr>
+      </w:pPr>
+      <w:r>
+        <w:rPr>
+          <w:rFonts w:asciiTheme="majorBidi" w:hAnsiTheme="majorBidi" w:cstheme="majorBidi"/>
+          <w:sz w:val="24"/>
+          <w:szCs w:val="24"/>
+        </w:rPr>
+        <w:t xml:space="preserve">Lastly, we would like to acknowledge the persons and institutions that supported our work and </w:t>
+      </w:r>
+    </w:p>
+    <w:p>
+      <w:pPr>
+        <w:spacing w:line="276" w:lineRule="auto"/>
+        <w:ind w:left="0" w:firstLine="0"/>
+        <w:jc w:val="both"/>
+        <w:rPr>
+          <w:rFonts w:asciiTheme="majorBidi" w:hAnsiTheme="majorBidi" w:cstheme="majorBidi"/>
+          <w:sz w:val="24"/>
+          <w:szCs w:val="24"/>
+        </w:rPr>
+      </w:pPr>
+      <w:r>
+        <w:rPr>
+          <w:rFonts w:asciiTheme="majorBidi" w:hAnsiTheme="majorBidi" w:cstheme="majorBidi"/>
+          <w:sz w:val="24"/>
+          <w:szCs w:val="24"/>
+        </w:rPr>
+        <w:t>helped us making this project possible.</w:t>
+      </w:r>
+    </w:p>
+    <w:p>
+      <w:pPr>
+        <w:spacing w:line="276" w:lineRule="auto"/>
+        <w:ind w:left="0" w:firstLine="0"/>
+        <w:jc w:val="both"/>
+        <w:rPr>
+          <w:rFonts w:asciiTheme="majorBidi" w:hAnsiTheme="majorBidi" w:cstheme="majorBidi"/>
+          <w:sz w:val="24"/>
+          <w:szCs w:val="24"/>
+        </w:rPr>
+      </w:pPr>
+    </w:p>
+    <w:p>
+      <w:pPr>
+        <w:spacing w:line="276" w:lineRule="auto"/>
+        <w:ind w:left="0" w:firstLine="0"/>
+        <w:jc w:val="both"/>
+        <w:rPr>
+          <w:rFonts w:asciiTheme="majorBidi" w:hAnsiTheme="majorBidi" w:cstheme="majorBidi"/>
+          <w:sz w:val="24"/>
+          <w:szCs w:val="24"/>
+        </w:rPr>
+      </w:pPr>
+      <w:r>
+        <w:rPr>
+          <w:rFonts w:asciiTheme="majorBidi" w:hAnsiTheme="majorBidi" w:cstheme="majorBidi"/>
+          <w:sz w:val="24"/>
+          <w:szCs w:val="24"/>
+        </w:rPr>
+        <w:t>Thank you all for your indispensable contributions.</w:t>
+      </w:r>
+    </w:p>
+    <w:p>
+      <w:pPr>
+        <w:spacing w:line="276" w:lineRule="auto"/>
+        <w:ind w:left="0" w:firstLine="0"/>
+        <w:jc w:val="both"/>
+        <w:rPr>
+          <w:rFonts w:asciiTheme="majorBidi" w:hAnsiTheme="majorBidi" w:cstheme="majorBidi"/>
+          <w:sz w:val="24"/>
+          <w:szCs w:val="24"/>
+        </w:rPr>
+      </w:pPr>
+    </w:p>
+    <w:p>
+      <w:pPr>
+        <w:spacing w:line="276" w:lineRule="auto"/>
+        <w:ind w:left="0" w:firstLine="0"/>
+        <w:jc w:val="both"/>
+        <w:rPr>
+          <w:rFonts w:asciiTheme="majorBidi" w:hAnsiTheme="majorBidi" w:cstheme="majorBidi"/>
+          <w:sz w:val="24"/>
+          <w:szCs w:val="24"/>
+        </w:rPr>
+      </w:pPr>
+      <w:r>
+        <w:rPr>
+          <w:rFonts w:asciiTheme="majorBidi" w:hAnsiTheme="majorBidi" w:cstheme="majorBidi"/>
+          <w:sz w:val="24"/>
+          <w:szCs w:val="24"/>
+        </w:rPr>
+        <w:t xml:space="preserve">Muhammad Ahmed 2019-GCUF-063150, </w:t>
+      </w:r>
+    </w:p>
+    <w:p>
+      <w:pPr>
+        <w:spacing w:line="276" w:lineRule="auto"/>
+        <w:ind w:left="0" w:firstLine="0"/>
+        <w:jc w:val="both"/>
+        <w:rPr>
+          <w:rFonts w:asciiTheme="majorBidi" w:hAnsiTheme="majorBidi" w:cstheme="majorBidi"/>
+          <w:sz w:val="24"/>
+          <w:szCs w:val="24"/>
+        </w:rPr>
+      </w:pPr>
+      <w:r>
+        <w:rPr>
+          <w:rFonts w:asciiTheme="majorBidi" w:hAnsiTheme="majorBidi" w:cstheme="majorBidi"/>
+          <w:sz w:val="24"/>
+          <w:szCs w:val="24"/>
+        </w:rPr>
+        <w:t xml:space="preserve">Muhammad Zohaib 2019-GCUF-066292, </w:t>
+      </w:r>
+    </w:p>
+    <w:p>
+      <w:pPr>
+        <w:spacing w:line="276" w:lineRule="auto"/>
+        <w:ind w:left="0" w:firstLine="0"/>
+        <w:jc w:val="both"/>
+        <w:rPr>
+          <w:rFonts w:asciiTheme="majorBidi" w:hAnsiTheme="majorBidi" w:cstheme="majorBidi"/>
+          <w:sz w:val="24"/>
+          <w:szCs w:val="24"/>
+        </w:rPr>
+      </w:pPr>
+      <w:r>
+        <w:rPr>
+          <w:rFonts w:asciiTheme="majorBidi" w:hAnsiTheme="majorBidi" w:cstheme="majorBidi"/>
+          <w:sz w:val="24"/>
+          <w:szCs w:val="24"/>
+        </w:rPr>
+        <w:t>Suleman Yusuf 2020-GCUF-02593,</w:t>
+      </w:r>
     </w:p>
     <w:p>
       <w:pPr>
@@ -1280,7 +1679,6 @@
           <w:sz w:val="28"/>
           <w:szCs w:val="28"/>
         </w:rPr>
-        <w:lastRenderedPageBreak/>
         <w:t>Dedication</w:t>
       </w:r>
     </w:p>
@@ -1790,8 +2188,12 @@
     <w:sdt>
       <w:sdtPr>
         <w:rPr>
-          <w:rFonts w:asciiTheme="majorBidi" w:hAnsiTheme="majorBidi"/>
+          <w:rFonts w:asciiTheme="majorBidi" w:eastAsia="Times New Roman" w:hAnsiTheme="majorBidi" w:cs="Times New Roman"/>
           <w:color w:val="auto"/>
+          <w:kern w:val="2"/>
+          <w:sz w:val="22"/>
+          <w:szCs w:val="22"/>
+          <w14:ligatures w14:val="standardContextual"/>
         </w:rPr>
         <w:id w:val="-231545809"/>
         <w:docPartObj>
@@ -1801,13 +2203,11 @@
       </w:sdtPr>
       <w:sdtEndPr>
         <w:rPr>
-          <w:rFonts w:ascii="Times New Roman" w:eastAsia="Times New Roman" w:hAnsi="Times New Roman" w:cs="Times New Roman"/>
+          <w:rFonts w:ascii="Times New Roman" w:hAnsi="Times New Roman"/>
           <w:noProof/>
           <w:color w:val="000000"/>
-          <w:kern w:val="2"/>
-          <w:sz w:val="24"/>
-          <w:szCs w:val="24"/>
-          <w14:ligatures w14:val="standardContextual"/>
+          <w:sz w:val="24"/>
+          <w:szCs w:val="24"/>
         </w:rPr>
       </w:sdtEndPr>
       <w:sdtContent>
@@ -3787,7 +4187,15 @@
           <w:sz w:val="24"/>
           <w:szCs w:val="24"/>
         </w:rPr>
-        <w:t>This project will deliver a unified platform for various vendors to sell their products and consumers to access a diverse market under one digital roof. The project focuses on creating a user-friendly interface, secure transaction processing, and back-end analytics to support vendors and enhance the shopping experience for customers.</w:t>
+        <w:t xml:space="preserve">This project will deliver a unified platform for various vendors to sell their products and consumers to access a diverse market under one digital roof. The project focuses on creating </w:t>
+      </w:r>
+      <w:r>
+        <w:rPr>
+          <w:sz w:val="24"/>
+          <w:szCs w:val="24"/>
+        </w:rPr>
+        <w:lastRenderedPageBreak/>
+        <w:t>a user-friendly interface, secure transaction processing, and back-end analytics to support vendors and enhance the shopping experience for customers.</w:t>
       </w:r>
     </w:p>
     <w:p>

</xml_diff>